<commit_message>
Doc noBrand + taches
</commit_message>
<xml_diff>
--- a/docBase/ciebaseRow.docx
+++ b/docBase/ciebaseRow.docx
@@ -1,6 +1,6 @@
 
 <file path=word/document.xml><?xml version="1.0" encoding="utf-8"?>
-<w:document xmlns:wpc="http://schemas.microsoft.com/office/word/2010/wordprocessingCanvas" xmlns:mc="http://schemas.openxmlformats.org/markup-compatibility/2006" xmlns:o="urn:schemas-microsoft-com:office:office" xmlns:r="http://schemas.openxmlformats.org/officeDocument/2006/relationships" xmlns:m="http://schemas.openxmlformats.org/officeDocument/2006/math" xmlns:v="urn:schemas-microsoft-com:vml" xmlns:wp14="http://schemas.microsoft.com/office/word/2010/wordprocessingDrawing" xmlns:wp="http://schemas.openxmlformats.org/drawingml/2006/wordprocessingDrawing" xmlns:w10="urn:schemas-microsoft-com:office:word" xmlns:w="http://schemas.openxmlformats.org/wordprocessingml/2006/main" xmlns:w14="http://schemas.microsoft.com/office/word/2010/wordml" xmlns:w15="http://schemas.microsoft.com/office/word/2012/wordml" xmlns:wpg="http://schemas.microsoft.com/office/word/2010/wordprocessingGroup" xmlns:wpi="http://schemas.microsoft.com/office/word/2010/wordprocessingInk" xmlns:wne="http://schemas.microsoft.com/office/word/2006/wordml" xmlns:wps="http://schemas.microsoft.com/office/word/2010/wordprocessingShape" mc:Ignorable="w14 w15 wp14">
+<w:document xmlns:wpc="http://schemas.microsoft.com/office/word/2010/wordprocessingCanvas" xmlns:cx="http://schemas.microsoft.com/office/drawing/2014/chartex" xmlns:cx1="http://schemas.microsoft.com/office/drawing/2015/9/8/chartex" xmlns:mc="http://schemas.openxmlformats.org/markup-compatibility/2006" xmlns:o="urn:schemas-microsoft-com:office:office" xmlns:r="http://schemas.openxmlformats.org/officeDocument/2006/relationships" xmlns:m="http://schemas.openxmlformats.org/officeDocument/2006/math" xmlns:v="urn:schemas-microsoft-com:vml" xmlns:wp14="http://schemas.microsoft.com/office/word/2010/wordprocessingDrawing" xmlns:wp="http://schemas.openxmlformats.org/drawingml/2006/wordprocessingDrawing" xmlns:w10="urn:schemas-microsoft-com:office:word" xmlns:w="http://schemas.openxmlformats.org/wordprocessingml/2006/main" xmlns:w14="http://schemas.microsoft.com/office/word/2010/wordml" xmlns:w15="http://schemas.microsoft.com/office/word/2012/wordml" xmlns:w16se="http://schemas.microsoft.com/office/word/2015/wordml/symex" xmlns:wpg="http://schemas.microsoft.com/office/word/2010/wordprocessingGroup" xmlns:wpi="http://schemas.microsoft.com/office/word/2010/wordprocessingInk" xmlns:wne="http://schemas.microsoft.com/office/word/2006/wordml" xmlns:wps="http://schemas.microsoft.com/office/word/2010/wordprocessingShape" mc:Ignorable="w14 w15 w16se wp14">
   <w:body>
     <w:p>
       <w:pPr>
@@ -137,7 +137,27 @@
                 <w:szCs w:val="20"/>
                 <w:lang w:val="fr-FR"/>
               </w:rPr>
-              <w:t>${prenom}</w:t>
+              <w:t>${</w:t>
+            </w:r>
+            <w:proofErr w:type="spellStart"/>
+            <w:r>
+              <w:rPr>
+                <w:rFonts w:cs="Arial"/>
+                <w:color w:val="000000"/>
+                <w:szCs w:val="20"/>
+                <w:lang w:val="fr-FR"/>
+              </w:rPr>
+              <w:t>prenom</w:t>
+            </w:r>
+            <w:proofErr w:type="spellEnd"/>
+            <w:r>
+              <w:rPr>
+                <w:rFonts w:cs="Arial"/>
+                <w:color w:val="000000"/>
+                <w:szCs w:val="20"/>
+                <w:lang w:val="fr-FR"/>
+              </w:rPr>
+              <w:t>}</w:t>
             </w:r>
           </w:p>
         </w:tc>
@@ -217,7 +237,27 @@
                 <w:szCs w:val="20"/>
                 <w:lang w:val="fr-FR"/>
               </w:rPr>
-              <w:t>Date naiss.</w:t>
+              <w:t xml:space="preserve">Date </w:t>
+            </w:r>
+            <w:proofErr w:type="spellStart"/>
+            <w:r>
+              <w:rPr>
+                <w:rFonts w:cs="Arial"/>
+                <w:color w:val="000000"/>
+                <w:szCs w:val="20"/>
+                <w:lang w:val="fr-FR"/>
+              </w:rPr>
+              <w:t>naiss</w:t>
+            </w:r>
+            <w:proofErr w:type="spellEnd"/>
+            <w:r>
+              <w:rPr>
+                <w:rFonts w:cs="Arial"/>
+                <w:color w:val="000000"/>
+                <w:szCs w:val="20"/>
+                <w:lang w:val="fr-FR"/>
+              </w:rPr>
+              <w:t>.</w:t>
             </w:r>
           </w:p>
         </w:tc>
@@ -243,7 +283,27 @@
                 <w:szCs w:val="20"/>
                 <w:lang w:val="fr-FR"/>
               </w:rPr>
-              <w:t>${dateNaissance}</w:t>
+              <w:t>${</w:t>
+            </w:r>
+            <w:proofErr w:type="spellStart"/>
+            <w:r>
+              <w:rPr>
+                <w:rFonts w:cs="Arial"/>
+                <w:color w:val="000000"/>
+                <w:szCs w:val="20"/>
+                <w:lang w:val="fr-FR"/>
+              </w:rPr>
+              <w:t>dateNaissance</w:t>
+            </w:r>
+            <w:proofErr w:type="spellEnd"/>
+            <w:r>
+              <w:rPr>
+                <w:rFonts w:cs="Arial"/>
+                <w:color w:val="000000"/>
+                <w:szCs w:val="20"/>
+                <w:lang w:val="fr-FR"/>
+              </w:rPr>
+              <w:t>}</w:t>
             </w:r>
           </w:p>
         </w:tc>
@@ -271,7 +331,27 @@
                 <w:szCs w:val="20"/>
                 <w:lang w:val="fr-FR"/>
               </w:rPr>
-              <w:t>Année d'appr./Sem.</w:t>
+              <w:t>Année d'</w:t>
+            </w:r>
+            <w:proofErr w:type="spellStart"/>
+            <w:r>
+              <w:rPr>
+                <w:rFonts w:cs="Arial"/>
+                <w:color w:val="000000"/>
+                <w:szCs w:val="20"/>
+                <w:lang w:val="fr-FR"/>
+              </w:rPr>
+              <w:t>appr</w:t>
+            </w:r>
+            <w:proofErr w:type="spellEnd"/>
+            <w:r>
+              <w:rPr>
+                <w:rFonts w:cs="Arial"/>
+                <w:color w:val="000000"/>
+                <w:szCs w:val="20"/>
+                <w:lang w:val="fr-FR"/>
+              </w:rPr>
+              <w:t>./Sem.</w:t>
             </w:r>
           </w:p>
         </w:tc>
@@ -297,7 +377,27 @@
                 <w:szCs w:val="20"/>
                 <w:lang w:val="fr-FR"/>
               </w:rPr>
-              <w:t>${anneeSem}</w:t>
+              <w:t>${</w:t>
+            </w:r>
+            <w:proofErr w:type="spellStart"/>
+            <w:r>
+              <w:rPr>
+                <w:rFonts w:cs="Arial"/>
+                <w:color w:val="000000"/>
+                <w:szCs w:val="20"/>
+                <w:lang w:val="fr-FR"/>
+              </w:rPr>
+              <w:t>anneeSem</w:t>
+            </w:r>
+            <w:proofErr w:type="spellEnd"/>
+            <w:r>
+              <w:rPr>
+                <w:rFonts w:cs="Arial"/>
+                <w:color w:val="000000"/>
+                <w:szCs w:val="20"/>
+                <w:lang w:val="fr-FR"/>
+              </w:rPr>
+              <w:t>}</w:t>
             </w:r>
           </w:p>
         </w:tc>
@@ -435,7 +535,27 @@
                 <w:szCs w:val="20"/>
                 <w:lang w:val="fr-FR"/>
               </w:rPr>
-              <w:t>${entrepriseNom}</w:t>
+              <w:t>${</w:t>
+            </w:r>
+            <w:proofErr w:type="spellStart"/>
+            <w:r>
+              <w:rPr>
+                <w:rFonts w:cs="Arial"/>
+                <w:color w:val="000000"/>
+                <w:szCs w:val="20"/>
+                <w:lang w:val="fr-FR"/>
+              </w:rPr>
+              <w:t>entrepriseNom</w:t>
+            </w:r>
+            <w:proofErr w:type="spellEnd"/>
+            <w:r>
+              <w:rPr>
+                <w:rFonts w:cs="Arial"/>
+                <w:color w:val="000000"/>
+                <w:szCs w:val="20"/>
+                <w:lang w:val="fr-FR"/>
+              </w:rPr>
+              <w:t>}</w:t>
             </w:r>
             <w:r>
               <w:rPr>
@@ -496,7 +616,27 @@
                 <w:szCs w:val="20"/>
                 <w:lang w:val="fr-FR"/>
               </w:rPr>
-              <w:t>${entrepriseCompl}</w:t>
+              <w:t>${</w:t>
+            </w:r>
+            <w:proofErr w:type="spellStart"/>
+            <w:r>
+              <w:rPr>
+                <w:rFonts w:cs="Arial"/>
+                <w:color w:val="000000"/>
+                <w:szCs w:val="20"/>
+                <w:lang w:val="fr-FR"/>
+              </w:rPr>
+              <w:t>entrepriseCompl</w:t>
+            </w:r>
+            <w:proofErr w:type="spellEnd"/>
+            <w:r>
+              <w:rPr>
+                <w:rFonts w:cs="Arial"/>
+                <w:color w:val="000000"/>
+                <w:szCs w:val="20"/>
+                <w:lang w:val="fr-FR"/>
+              </w:rPr>
+              <w:t>}</w:t>
             </w:r>
           </w:p>
         </w:tc>
@@ -550,7 +690,27 @@
                 <w:szCs w:val="20"/>
                 <w:lang w:val="fr-FR"/>
               </w:rPr>
-              <w:t>${entrepriseRue}</w:t>
+              <w:t>${</w:t>
+            </w:r>
+            <w:proofErr w:type="spellStart"/>
+            <w:r>
+              <w:rPr>
+                <w:rFonts w:cs="Arial"/>
+                <w:color w:val="000000"/>
+                <w:szCs w:val="20"/>
+                <w:lang w:val="fr-FR"/>
+              </w:rPr>
+              <w:t>entrepriseRue</w:t>
+            </w:r>
+            <w:proofErr w:type="spellEnd"/>
+            <w:r>
+              <w:rPr>
+                <w:rFonts w:cs="Arial"/>
+                <w:color w:val="000000"/>
+                <w:szCs w:val="20"/>
+                <w:lang w:val="fr-FR"/>
+              </w:rPr>
+              <w:t>}</w:t>
             </w:r>
           </w:p>
         </w:tc>
@@ -602,7 +762,27 @@
                 <w:szCs w:val="20"/>
                 <w:lang w:val="fr-FR"/>
               </w:rPr>
-              <w:t>${entrepriseLieu}</w:t>
+              <w:t>${</w:t>
+            </w:r>
+            <w:proofErr w:type="spellStart"/>
+            <w:r>
+              <w:rPr>
+                <w:rFonts w:cs="Arial"/>
+                <w:color w:val="000000"/>
+                <w:szCs w:val="20"/>
+                <w:lang w:val="fr-FR"/>
+              </w:rPr>
+              <w:t>entrepriseLieu</w:t>
+            </w:r>
+            <w:proofErr w:type="spellEnd"/>
+            <w:r>
+              <w:rPr>
+                <w:rFonts w:cs="Arial"/>
+                <w:color w:val="000000"/>
+                <w:szCs w:val="20"/>
+                <w:lang w:val="fr-FR"/>
+              </w:rPr>
+              <w:t>}</w:t>
             </w:r>
           </w:p>
         </w:tc>
@@ -697,10 +877,41 @@
             </w:pPr>
             <w:r>
               <w:rPr>
+                <w:rFonts w:cs="Arial"/>
+                <w:color w:val="000000"/>
                 <w:szCs w:val="20"/>
                 <w:lang w:val="fr-FR"/>
               </w:rPr>
-              <w:t>CEJEF - Division Technique</w:t>
+              <w:t>${</w:t>
+            </w:r>
+            <w:proofErr w:type="spellStart"/>
+            <w:r>
+              <w:rPr>
+                <w:rFonts w:cs="Arial"/>
+                <w:color w:val="000000"/>
+                <w:szCs w:val="20"/>
+                <w:lang w:val="fr-FR"/>
+              </w:rPr>
+              <w:t>lieu</w:t>
+            </w:r>
+            <w:r>
+              <w:rPr>
+                <w:rFonts w:cs="Arial"/>
+                <w:color w:val="000000"/>
+                <w:szCs w:val="20"/>
+                <w:lang w:val="fr-FR"/>
+              </w:rPr>
+              <w:t>Nom</w:t>
+            </w:r>
+            <w:proofErr w:type="spellEnd"/>
+            <w:r>
+              <w:rPr>
+                <w:rFonts w:cs="Arial"/>
+                <w:color w:val="000000"/>
+                <w:szCs w:val="20"/>
+                <w:lang w:val="fr-FR"/>
+              </w:rPr>
+              <w:t>}</w:t>
             </w:r>
           </w:p>
         </w:tc>
@@ -747,10 +958,41 @@
             </w:pPr>
             <w:r>
               <w:rPr>
+                <w:rFonts w:cs="Arial"/>
+                <w:color w:val="000000"/>
                 <w:szCs w:val="20"/>
                 <w:lang w:val="fr-FR"/>
               </w:rPr>
-              <w:t>Ecole des Métiers Techniques</w:t>
+              <w:t>${</w:t>
+            </w:r>
+            <w:proofErr w:type="spellStart"/>
+            <w:r>
+              <w:rPr>
+                <w:rFonts w:cs="Arial"/>
+                <w:color w:val="000000"/>
+                <w:szCs w:val="20"/>
+                <w:lang w:val="fr-FR"/>
+              </w:rPr>
+              <w:t>lieu</w:t>
+            </w:r>
+            <w:r>
+              <w:rPr>
+                <w:rFonts w:cs="Arial"/>
+                <w:color w:val="000000"/>
+                <w:szCs w:val="20"/>
+                <w:lang w:val="fr-FR"/>
+              </w:rPr>
+              <w:t>Compl</w:t>
+            </w:r>
+            <w:proofErr w:type="spellEnd"/>
+            <w:r>
+              <w:rPr>
+                <w:rFonts w:cs="Arial"/>
+                <w:color w:val="000000"/>
+                <w:szCs w:val="20"/>
+                <w:lang w:val="fr-FR"/>
+              </w:rPr>
+              <w:t>}</w:t>
             </w:r>
           </w:p>
         </w:tc>
@@ -799,24 +1041,41 @@
             </w:pPr>
             <w:r>
               <w:rPr>
+                <w:rFonts w:cs="Arial"/>
+                <w:color w:val="000000"/>
                 <w:szCs w:val="20"/>
                 <w:lang w:val="fr-FR"/>
               </w:rPr>
-              <w:t>Cité</w:t>
-            </w:r>
-            <w:r>
-              <w:rPr>
+              <w:t>${</w:t>
+            </w:r>
+            <w:proofErr w:type="spellStart"/>
+            <w:r>
+              <w:rPr>
+                <w:rFonts w:cs="Arial"/>
+                <w:color w:val="000000"/>
                 <w:szCs w:val="20"/>
                 <w:lang w:val="fr-FR"/>
               </w:rPr>
-              <w:t xml:space="preserve"> des Microtechnique</w:t>
-            </w:r>
-            <w:r>
-              <w:rPr>
+              <w:t>lieu</w:t>
+            </w:r>
+            <w:r>
+              <w:rPr>
+                <w:rFonts w:cs="Arial"/>
+                <w:color w:val="000000"/>
                 <w:szCs w:val="20"/>
                 <w:lang w:val="fr-FR"/>
               </w:rPr>
-              <w:t>s</w:t>
+              <w:t>Rue</w:t>
+            </w:r>
+            <w:proofErr w:type="spellEnd"/>
+            <w:r>
+              <w:rPr>
+                <w:rFonts w:cs="Arial"/>
+                <w:color w:val="000000"/>
+                <w:szCs w:val="20"/>
+                <w:lang w:val="fr-FR"/>
+              </w:rPr>
+              <w:t>}</w:t>
             </w:r>
           </w:p>
         </w:tc>
@@ -863,10 +1122,23 @@
             </w:pPr>
             <w:r>
               <w:rPr>
+                <w:rFonts w:cs="Arial"/>
+                <w:color w:val="000000"/>
                 <w:szCs w:val="20"/>
                 <w:lang w:val="fr-FR"/>
               </w:rPr>
-              <w:t>2900 Porrentruy</w:t>
+              <w:t>${lieu</w:t>
+            </w:r>
+            <w:bookmarkStart w:id="0" w:name="_GoBack"/>
+            <w:bookmarkEnd w:id="0"/>
+            <w:r>
+              <w:rPr>
+                <w:rFonts w:cs="Arial"/>
+                <w:color w:val="000000"/>
+                <w:szCs w:val="20"/>
+                <w:lang w:val="fr-FR"/>
+              </w:rPr>
+              <w:t>Lieu}</w:t>
             </w:r>
           </w:p>
         </w:tc>
@@ -1022,7 +1294,27 @@
                 <w:szCs w:val="20"/>
                 <w:lang w:val="fr-FR"/>
               </w:rPr>
-              <w:t>${datesCours}</w:t>
+              <w:t>${</w:t>
+            </w:r>
+            <w:proofErr w:type="spellStart"/>
+            <w:r>
+              <w:rPr>
+                <w:rFonts w:cs="Arial"/>
+                <w:color w:val="000000"/>
+                <w:szCs w:val="20"/>
+                <w:lang w:val="fr-FR"/>
+              </w:rPr>
+              <w:t>datesCours</w:t>
+            </w:r>
+            <w:proofErr w:type="spellEnd"/>
+            <w:r>
+              <w:rPr>
+                <w:rFonts w:cs="Arial"/>
+                <w:color w:val="000000"/>
+                <w:szCs w:val="20"/>
+                <w:lang w:val="fr-FR"/>
+              </w:rPr>
+              <w:t>}</w:t>
             </w:r>
           </w:p>
         </w:tc>
@@ -1074,8 +1366,9 @@
                 <w:szCs w:val="20"/>
                 <w:lang w:val="fr-FR"/>
               </w:rPr>
-              <w:t>${nbrJour</w:t>
-            </w:r>
+              <w:t>${</w:t>
+            </w:r>
+            <w:proofErr w:type="spellStart"/>
             <w:r>
               <w:rPr>
                 <w:rFonts w:cs="Arial"/>
@@ -1083,8 +1376,18 @@
                 <w:szCs w:val="20"/>
                 <w:lang w:val="fr-FR"/>
               </w:rPr>
+              <w:t>nbrJour</w:t>
+            </w:r>
+            <w:r>
+              <w:rPr>
+                <w:rFonts w:cs="Arial"/>
+                <w:color w:val="000000"/>
+                <w:szCs w:val="20"/>
+                <w:lang w:val="fr-FR"/>
+              </w:rPr>
               <w:t>s</w:t>
             </w:r>
+            <w:proofErr w:type="spellEnd"/>
             <w:r>
               <w:rPr>
                 <w:rFonts w:cs="Arial"/>
@@ -3364,8 +3667,19 @@
                 <w:szCs w:val="16"/>
                 <w:lang w:val="fr-FR"/>
               </w:rPr>
-              <w:t>${idRP</w:t>
-            </w:r>
+              <w:t>${</w:t>
+            </w:r>
+            <w:proofErr w:type="spellStart"/>
+            <w:r>
+              <w:rPr>
+                <w:rFonts w:cs="Arial"/>
+                <w:sz w:val="16"/>
+                <w:szCs w:val="16"/>
+                <w:lang w:val="fr-FR"/>
+              </w:rPr>
+              <w:t>idRP</w:t>
+            </w:r>
+            <w:proofErr w:type="spellEnd"/>
             <w:r>
               <w:rPr>
                 <w:rFonts w:cs="Arial"/>
@@ -3405,8 +3719,19 @@
                 <w:szCs w:val="18"/>
                 <w:lang w:val="fr-FR"/>
               </w:rPr>
-              <w:t>${nomRP</w:t>
-            </w:r>
+              <w:t>${</w:t>
+            </w:r>
+            <w:proofErr w:type="spellStart"/>
+            <w:r>
+              <w:rPr>
+                <w:rFonts w:cs="Arial"/>
+                <w:sz w:val="18"/>
+                <w:szCs w:val="18"/>
+                <w:lang w:val="fr-FR"/>
+              </w:rPr>
+              <w:t>nomRP</w:t>
+            </w:r>
+            <w:proofErr w:type="spellEnd"/>
             <w:r>
               <w:rPr>
                 <w:rFonts w:cs="Arial"/>
@@ -3916,8 +4241,20 @@
                 <w:szCs w:val="18"/>
                 <w:lang w:val="fr-FR"/>
               </w:rPr>
-              <w:t>${observETB</w:t>
-            </w:r>
+              <w:t>${</w:t>
+            </w:r>
+            <w:proofErr w:type="spellStart"/>
+            <w:r>
+              <w:rPr>
+                <w:rFonts w:cs="Arial"/>
+                <w:color w:val="000000"/>
+                <w:sz w:val="18"/>
+                <w:szCs w:val="18"/>
+                <w:lang w:val="fr-FR"/>
+              </w:rPr>
+              <w:t>observETB</w:t>
+            </w:r>
+            <w:proofErr w:type="spellEnd"/>
             <w:r>
               <w:rPr>
                 <w:rFonts w:cs="Arial"/>
@@ -6144,8 +6481,19 @@
                 <w:szCs w:val="16"/>
                 <w:lang w:val="fr-FR"/>
               </w:rPr>
-              <w:t>${idRM</w:t>
-            </w:r>
+              <w:t>${</w:t>
+            </w:r>
+            <w:proofErr w:type="spellStart"/>
+            <w:r>
+              <w:rPr>
+                <w:rFonts w:cs="Arial"/>
+                <w:sz w:val="16"/>
+                <w:szCs w:val="16"/>
+                <w:lang w:val="fr-FR"/>
+              </w:rPr>
+              <w:t>idRM</w:t>
+            </w:r>
+            <w:proofErr w:type="spellEnd"/>
             <w:r>
               <w:rPr>
                 <w:rFonts w:cs="Arial"/>
@@ -6182,8 +6530,19 @@
                 <w:szCs w:val="18"/>
                 <w:lang w:val="fr-FR"/>
               </w:rPr>
-              <w:t>${nomRM</w:t>
-            </w:r>
+              <w:t>${</w:t>
+            </w:r>
+            <w:proofErr w:type="spellStart"/>
+            <w:r>
+              <w:rPr>
+                <w:rFonts w:cs="Arial"/>
+                <w:sz w:val="18"/>
+                <w:szCs w:val="18"/>
+                <w:lang w:val="fr-FR"/>
+              </w:rPr>
+              <w:t>nomRM</w:t>
+            </w:r>
+            <w:proofErr w:type="spellEnd"/>
             <w:r>
               <w:rPr>
                 <w:rFonts w:cs="Arial"/>
@@ -6777,8 +7136,20 @@
                 <w:szCs w:val="18"/>
                 <w:lang w:val="fr-FR"/>
               </w:rPr>
-              <w:t>${observXXM</w:t>
-            </w:r>
+              <w:t>${</w:t>
+            </w:r>
+            <w:proofErr w:type="spellStart"/>
+            <w:r>
+              <w:rPr>
+                <w:rFonts w:cs="Arial"/>
+                <w:color w:val="000000"/>
+                <w:sz w:val="18"/>
+                <w:szCs w:val="18"/>
+                <w:lang w:val="fr-FR"/>
+              </w:rPr>
+              <w:t>observXXM</w:t>
+            </w:r>
+            <w:proofErr w:type="spellEnd"/>
             <w:r>
               <w:rPr>
                 <w:rFonts w:cs="Arial"/>
@@ -8683,7 +9054,6 @@
                 <w:lang w:val="fr-FR"/>
               </w:rPr>
             </w:pPr>
-            <w:bookmarkStart w:id="0" w:name="_GoBack" w:colFirst="0" w:colLast="0"/>
             <w:r>
               <w:rPr>
                 <w:lang w:val="fr-FR"/>
@@ -8961,8 +9331,19 @@
                 <w:szCs w:val="16"/>
                 <w:lang w:val="fr-FR"/>
               </w:rPr>
-              <w:t>${idRS</w:t>
-            </w:r>
+              <w:t>${</w:t>
+            </w:r>
+            <w:proofErr w:type="spellStart"/>
+            <w:r>
+              <w:rPr>
+                <w:rFonts w:cs="Arial"/>
+                <w:sz w:val="16"/>
+                <w:szCs w:val="16"/>
+                <w:lang w:val="fr-FR"/>
+              </w:rPr>
+              <w:t>idRS</w:t>
+            </w:r>
+            <w:proofErr w:type="spellEnd"/>
             <w:r>
               <w:rPr>
                 <w:rFonts w:cs="Arial"/>
@@ -8999,8 +9380,19 @@
                 <w:szCs w:val="18"/>
                 <w:lang w:val="fr-FR"/>
               </w:rPr>
-              <w:t>${nomRS</w:t>
-            </w:r>
+              <w:t>${</w:t>
+            </w:r>
+            <w:proofErr w:type="spellStart"/>
+            <w:r>
+              <w:rPr>
+                <w:rFonts w:cs="Arial"/>
+                <w:sz w:val="18"/>
+                <w:szCs w:val="18"/>
+                <w:lang w:val="fr-FR"/>
+              </w:rPr>
+              <w:t>nomRS</w:t>
+            </w:r>
+            <w:proofErr w:type="spellEnd"/>
             <w:r>
               <w:rPr>
                 <w:rFonts w:cs="Arial"/>
@@ -9438,7 +9830,6 @@
           </w:p>
         </w:tc>
       </w:tr>
-      <w:bookmarkEnd w:id="0"/>
       <w:tr>
         <w:tblPrEx>
           <w:tblBorders>
@@ -9503,8 +9894,20 @@
                 <w:szCs w:val="18"/>
                 <w:lang w:val="fr-FR"/>
               </w:rPr>
-              <w:t>${observXXS</w:t>
-            </w:r>
+              <w:t>${</w:t>
+            </w:r>
+            <w:proofErr w:type="spellStart"/>
+            <w:r>
+              <w:rPr>
+                <w:rFonts w:cs="Arial"/>
+                <w:color w:val="000000"/>
+                <w:sz w:val="18"/>
+                <w:szCs w:val="18"/>
+                <w:lang w:val="fr-FR"/>
+              </w:rPr>
+              <w:t>observXXS</w:t>
+            </w:r>
+            <w:proofErr w:type="spellEnd"/>
             <w:r>
               <w:rPr>
                 <w:rFonts w:cs="Arial"/>
@@ -9605,6 +10008,7 @@
                 <w:szCs w:val="18"/>
                 <w:lang w:val="fr-FR"/>
               </w:rPr>
+              <w:lastRenderedPageBreak/>
               <w:t>5.4 Ressources de la sécurité au travail, de la protection de la santé et</w:t>
             </w:r>
             <w:r>
@@ -11754,8 +12158,19 @@
                 <w:szCs w:val="16"/>
                 <w:lang w:val="fr-FR"/>
               </w:rPr>
-              <w:t>${idRA</w:t>
-            </w:r>
+              <w:t>${</w:t>
+            </w:r>
+            <w:proofErr w:type="spellStart"/>
+            <w:r>
+              <w:rPr>
+                <w:rFonts w:cs="Arial"/>
+                <w:sz w:val="16"/>
+                <w:szCs w:val="16"/>
+                <w:lang w:val="fr-FR"/>
+              </w:rPr>
+              <w:t>idRA</w:t>
+            </w:r>
+            <w:proofErr w:type="spellEnd"/>
             <w:r>
               <w:rPr>
                 <w:rFonts w:cs="Arial"/>
@@ -11798,8 +12213,19 @@
                 <w:szCs w:val="18"/>
                 <w:lang w:val="fr-FR"/>
               </w:rPr>
-              <w:t>${nomRA</w:t>
-            </w:r>
+              <w:t>${</w:t>
+            </w:r>
+            <w:proofErr w:type="spellStart"/>
+            <w:r>
+              <w:rPr>
+                <w:rFonts w:cs="Arial"/>
+                <w:sz w:val="18"/>
+                <w:szCs w:val="18"/>
+                <w:lang w:val="fr-FR"/>
+              </w:rPr>
+              <w:t>nomRA</w:t>
+            </w:r>
+            <w:proofErr w:type="spellEnd"/>
             <w:r>
               <w:rPr>
                 <w:rFonts w:cs="Arial"/>
@@ -12313,8 +12739,20 @@
                 <w:szCs w:val="18"/>
                 <w:lang w:val="fr-FR"/>
               </w:rPr>
-              <w:t>${observXXA</w:t>
-            </w:r>
+              <w:t>${</w:t>
+            </w:r>
+            <w:proofErr w:type="spellStart"/>
+            <w:r>
+              <w:rPr>
+                <w:rFonts w:cs="Arial"/>
+                <w:color w:val="000000"/>
+                <w:sz w:val="18"/>
+                <w:szCs w:val="18"/>
+                <w:lang w:val="fr-FR"/>
+              </w:rPr>
+              <w:t>observXXA</w:t>
+            </w:r>
+            <w:proofErr w:type="spellEnd"/>
             <w:r>
               <w:rPr>
                 <w:rFonts w:cs="Arial"/>
@@ -12409,7 +12847,29 @@
                 <w:szCs w:val="18"/>
                 <w:lang w:val="fr-FR"/>
               </w:rPr>
-              <w:t>${ae}</w:t>
+              <w:t>${</w:t>
+            </w:r>
+            <w:proofErr w:type="spellStart"/>
+            <w:r>
+              <w:rPr>
+                <w:rFonts w:cs="Arial"/>
+                <w:color w:val="000000"/>
+                <w:sz w:val="18"/>
+                <w:szCs w:val="18"/>
+                <w:lang w:val="fr-FR"/>
+              </w:rPr>
+              <w:t>ae</w:t>
+            </w:r>
+            <w:proofErr w:type="spellEnd"/>
+            <w:r>
+              <w:rPr>
+                <w:rFonts w:cs="Arial"/>
+                <w:color w:val="000000"/>
+                <w:sz w:val="18"/>
+                <w:szCs w:val="18"/>
+                <w:lang w:val="fr-FR"/>
+              </w:rPr>
+              <w:t>}</w:t>
             </w:r>
           </w:p>
         </w:tc>
@@ -12609,7 +13069,25 @@
           <w:szCs w:val="20"/>
           <w:lang w:val="fr-FR"/>
         </w:rPr>
-        <w:t>${dateDiscussion}</w:t>
+        <w:t>${</w:t>
+      </w:r>
+      <w:proofErr w:type="spellStart"/>
+      <w:r>
+        <w:rPr>
+          <w:rFonts w:cs="Arial"/>
+          <w:szCs w:val="20"/>
+          <w:lang w:val="fr-FR"/>
+        </w:rPr>
+        <w:t>dateDiscussion</w:t>
+      </w:r>
+      <w:proofErr w:type="spellEnd"/>
+      <w:r>
+        <w:rPr>
+          <w:rFonts w:cs="Arial"/>
+          <w:szCs w:val="20"/>
+          <w:lang w:val="fr-FR"/>
+        </w:rPr>
+        <w:t>}</w:t>
       </w:r>
       <w:r>
         <w:rPr>
@@ -13484,7 +13962,25 @@
           <w:szCs w:val="18"/>
           <w:lang w:val="fr-FR"/>
         </w:rPr>
-        <w:t>${nom} ${prenom}</w:t>
+        <w:t>${nom} ${</w:t>
+      </w:r>
+      <w:proofErr w:type="spellStart"/>
+      <w:r>
+        <w:rPr>
+          <w:sz w:val="18"/>
+          <w:szCs w:val="18"/>
+          <w:lang w:val="fr-FR"/>
+        </w:rPr>
+        <w:t>prenom</w:t>
+      </w:r>
+      <w:proofErr w:type="spellEnd"/>
+      <w:r>
+        <w:rPr>
+          <w:sz w:val="18"/>
+          <w:szCs w:val="18"/>
+          <w:lang w:val="fr-FR"/>
+        </w:rPr>
+        <w:t>}</w:t>
       </w:r>
     </w:p>
     <w:p>
@@ -13533,7 +14029,95 @@
           <w:szCs w:val="18"/>
           <w:lang w:val="fr-FR"/>
         </w:rPr>
-        <w:t>${entrepriseNom}, ${entrepriseCompl}, ${entrepriseRue}, ${entrepriseLieu}</w:t>
+        <w:t>${</w:t>
+      </w:r>
+      <w:proofErr w:type="spellStart"/>
+      <w:r>
+        <w:rPr>
+          <w:rFonts w:cs="Arial"/>
+          <w:color w:val="000000"/>
+          <w:sz w:val="18"/>
+          <w:szCs w:val="18"/>
+          <w:lang w:val="fr-FR"/>
+        </w:rPr>
+        <w:t>entrepriseNom</w:t>
+      </w:r>
+      <w:proofErr w:type="spellEnd"/>
+      <w:r>
+        <w:rPr>
+          <w:rFonts w:cs="Arial"/>
+          <w:color w:val="000000"/>
+          <w:sz w:val="18"/>
+          <w:szCs w:val="18"/>
+          <w:lang w:val="fr-FR"/>
+        </w:rPr>
+        <w:t>}, ${</w:t>
+      </w:r>
+      <w:proofErr w:type="spellStart"/>
+      <w:r>
+        <w:rPr>
+          <w:rFonts w:cs="Arial"/>
+          <w:color w:val="000000"/>
+          <w:sz w:val="18"/>
+          <w:szCs w:val="18"/>
+          <w:lang w:val="fr-FR"/>
+        </w:rPr>
+        <w:t>entrepriseCompl</w:t>
+      </w:r>
+      <w:proofErr w:type="spellEnd"/>
+      <w:r>
+        <w:rPr>
+          <w:rFonts w:cs="Arial"/>
+          <w:color w:val="000000"/>
+          <w:sz w:val="18"/>
+          <w:szCs w:val="18"/>
+          <w:lang w:val="fr-FR"/>
+        </w:rPr>
+        <w:t>}, ${</w:t>
+      </w:r>
+      <w:proofErr w:type="spellStart"/>
+      <w:r>
+        <w:rPr>
+          <w:rFonts w:cs="Arial"/>
+          <w:color w:val="000000"/>
+          <w:sz w:val="18"/>
+          <w:szCs w:val="18"/>
+          <w:lang w:val="fr-FR"/>
+        </w:rPr>
+        <w:t>entrepriseRue</w:t>
+      </w:r>
+      <w:proofErr w:type="spellEnd"/>
+      <w:r>
+        <w:rPr>
+          <w:rFonts w:cs="Arial"/>
+          <w:color w:val="000000"/>
+          <w:sz w:val="18"/>
+          <w:szCs w:val="18"/>
+          <w:lang w:val="fr-FR"/>
+        </w:rPr>
+        <w:t>}, ${</w:t>
+      </w:r>
+      <w:proofErr w:type="spellStart"/>
+      <w:r>
+        <w:rPr>
+          <w:rFonts w:cs="Arial"/>
+          <w:color w:val="000000"/>
+          <w:sz w:val="18"/>
+          <w:szCs w:val="18"/>
+          <w:lang w:val="fr-FR"/>
+        </w:rPr>
+        <w:t>entrepriseLieu</w:t>
+      </w:r>
+      <w:proofErr w:type="spellEnd"/>
+      <w:r>
+        <w:rPr>
+          <w:rFonts w:cs="Arial"/>
+          <w:color w:val="000000"/>
+          <w:sz w:val="18"/>
+          <w:szCs w:val="18"/>
+          <w:lang w:val="fr-FR"/>
+        </w:rPr>
+        <w:t>}</w:t>
       </w:r>
     </w:p>
     <w:p>
@@ -13557,32 +14141,45 @@
           <w:lang w:val="fr-FR"/>
         </w:rPr>
         <w:tab/>
-        <w:t xml:space="preserve">Monsieur Vincent Joliat, responsable de la surveillance des apprentissages au Service de </w:t>
       </w:r>
       <w:r>
         <w:rPr>
+          <w:rFonts w:cs="Arial"/>
+          <w:color w:val="000000"/>
           <w:sz w:val="18"/>
           <w:szCs w:val="18"/>
           <w:lang w:val="fr-FR"/>
         </w:rPr>
-        <w:br/>
+        <w:t>${</w:t>
       </w:r>
+      <w:proofErr w:type="spellStart"/>
       <w:r>
         <w:rPr>
+          <w:rFonts w:cs="Arial"/>
+          <w:color w:val="000000"/>
           <w:sz w:val="18"/>
           <w:szCs w:val="18"/>
           <w:lang w:val="fr-FR"/>
         </w:rPr>
-        <w:t>la formation</w:t>
+        <w:t>serviceFormation</w:t>
+      </w:r>
+      <w:proofErr w:type="spellEnd"/>
+      <w:r>
+        <w:rPr>
+          <w:rFonts w:cs="Arial"/>
+          <w:color w:val="000000"/>
+          <w:sz w:val="18"/>
+          <w:szCs w:val="18"/>
+          <w:lang w:val="fr-FR"/>
+        </w:rPr>
+        <w:t>}</w:t>
       </w:r>
     </w:p>
     <w:sectPr>
-      <w:headerReference w:type="even" r:id="rId8"/>
-      <w:headerReference w:type="default" r:id="rId9"/>
-      <w:footerReference w:type="even" r:id="rId10"/>
-      <w:footerReference w:type="default" r:id="rId11"/>
-      <w:headerReference w:type="first" r:id="rId12"/>
-      <w:footerReference w:type="first" r:id="rId13"/>
+      <w:headerReference w:type="default" r:id="rId8"/>
+      <w:footerReference w:type="default" r:id="rId9"/>
+      <w:headerReference w:type="first" r:id="rId10"/>
+      <w:footerReference w:type="first" r:id="rId11"/>
       <w:pgSz w:w="11906" w:h="16838" w:code="9"/>
       <w:pgMar w:top="737" w:right="849" w:bottom="1134" w:left="1418" w:header="624" w:footer="567" w:gutter="0"/>
       <w:cols w:space="708"/>
@@ -13593,7 +14190,7 @@
 </file>
 
 <file path=word/endnotes.xml><?xml version="1.0" encoding="utf-8"?>
-<w:endnotes xmlns:wpc="http://schemas.microsoft.com/office/word/2010/wordprocessingCanvas" xmlns:mc="http://schemas.openxmlformats.org/markup-compatibility/2006" xmlns:o="urn:schemas-microsoft-com:office:office" xmlns:r="http://schemas.openxmlformats.org/officeDocument/2006/relationships" xmlns:m="http://schemas.openxmlformats.org/officeDocument/2006/math" xmlns:v="urn:schemas-microsoft-com:vml" xmlns:wp14="http://schemas.microsoft.com/office/word/2010/wordprocessingDrawing" xmlns:wp="http://schemas.openxmlformats.org/drawingml/2006/wordprocessingDrawing" xmlns:w10="urn:schemas-microsoft-com:office:word" xmlns:w="http://schemas.openxmlformats.org/wordprocessingml/2006/main" xmlns:w14="http://schemas.microsoft.com/office/word/2010/wordml" xmlns:w15="http://schemas.microsoft.com/office/word/2012/wordml" xmlns:wpg="http://schemas.microsoft.com/office/word/2010/wordprocessingGroup" xmlns:wpi="http://schemas.microsoft.com/office/word/2010/wordprocessingInk" xmlns:wne="http://schemas.microsoft.com/office/word/2006/wordml" xmlns:wps="http://schemas.microsoft.com/office/word/2010/wordprocessingShape" mc:Ignorable="w14 w15 wp14">
+<w:endnotes xmlns:wpc="http://schemas.microsoft.com/office/word/2010/wordprocessingCanvas" xmlns:cx="http://schemas.microsoft.com/office/drawing/2014/chartex" xmlns:cx1="http://schemas.microsoft.com/office/drawing/2015/9/8/chartex" xmlns:mc="http://schemas.openxmlformats.org/markup-compatibility/2006" xmlns:o="urn:schemas-microsoft-com:office:office" xmlns:r="http://schemas.openxmlformats.org/officeDocument/2006/relationships" xmlns:m="http://schemas.openxmlformats.org/officeDocument/2006/math" xmlns:v="urn:schemas-microsoft-com:vml" xmlns:wp14="http://schemas.microsoft.com/office/word/2010/wordprocessingDrawing" xmlns:wp="http://schemas.openxmlformats.org/drawingml/2006/wordprocessingDrawing" xmlns:w10="urn:schemas-microsoft-com:office:word" xmlns:w="http://schemas.openxmlformats.org/wordprocessingml/2006/main" xmlns:w14="http://schemas.microsoft.com/office/word/2010/wordml" xmlns:w15="http://schemas.microsoft.com/office/word/2012/wordml" xmlns:w16se="http://schemas.microsoft.com/office/word/2015/wordml/symex" xmlns:wpg="http://schemas.microsoft.com/office/word/2010/wordprocessingGroup" xmlns:wpi="http://schemas.microsoft.com/office/word/2010/wordprocessingInk" xmlns:wne="http://schemas.microsoft.com/office/word/2006/wordml" xmlns:wps="http://schemas.microsoft.com/office/word/2010/wordprocessingShape" mc:Ignorable="w14 w15 w16se wp14">
   <w:endnote w:type="separator" w:id="-1">
     <w:p>
       <w:r>
@@ -13612,17 +14209,7 @@
 </file>
 
 <file path=word/footer1.xml><?xml version="1.0" encoding="utf-8"?>
-<w:ftr xmlns:wpc="http://schemas.microsoft.com/office/word/2010/wordprocessingCanvas" xmlns:mc="http://schemas.openxmlformats.org/markup-compatibility/2006" xmlns:o="urn:schemas-microsoft-com:office:office" xmlns:r="http://schemas.openxmlformats.org/officeDocument/2006/relationships" xmlns:m="http://schemas.openxmlformats.org/officeDocument/2006/math" xmlns:v="urn:schemas-microsoft-com:vml" xmlns:wp14="http://schemas.microsoft.com/office/word/2010/wordprocessingDrawing" xmlns:wp="http://schemas.openxmlformats.org/drawingml/2006/wordprocessingDrawing" xmlns:w10="urn:schemas-microsoft-com:office:word" xmlns:w="http://schemas.openxmlformats.org/wordprocessingml/2006/main" xmlns:w14="http://schemas.microsoft.com/office/word/2010/wordml" xmlns:w15="http://schemas.microsoft.com/office/word/2012/wordml" xmlns:wpg="http://schemas.microsoft.com/office/word/2010/wordprocessingGroup" xmlns:wpi="http://schemas.microsoft.com/office/word/2010/wordprocessingInk" xmlns:wne="http://schemas.microsoft.com/office/word/2006/wordml" xmlns:wps="http://schemas.microsoft.com/office/word/2010/wordprocessingShape" mc:Ignorable="w14 w15 wp14">
-  <w:p>
-    <w:pPr>
-      <w:pStyle w:val="Pieddepage"/>
-    </w:pPr>
-  </w:p>
-</w:ftr>
-</file>
-
-<file path=word/footer2.xml><?xml version="1.0" encoding="utf-8"?>
-<w:ftr xmlns:wpc="http://schemas.microsoft.com/office/word/2010/wordprocessingCanvas" xmlns:mc="http://schemas.openxmlformats.org/markup-compatibility/2006" xmlns:o="urn:schemas-microsoft-com:office:office" xmlns:r="http://schemas.openxmlformats.org/officeDocument/2006/relationships" xmlns:m="http://schemas.openxmlformats.org/officeDocument/2006/math" xmlns:v="urn:schemas-microsoft-com:vml" xmlns:wp14="http://schemas.microsoft.com/office/word/2010/wordprocessingDrawing" xmlns:wp="http://schemas.openxmlformats.org/drawingml/2006/wordprocessingDrawing" xmlns:w10="urn:schemas-microsoft-com:office:word" xmlns:w="http://schemas.openxmlformats.org/wordprocessingml/2006/main" xmlns:w14="http://schemas.microsoft.com/office/word/2010/wordml" xmlns:w15="http://schemas.microsoft.com/office/word/2012/wordml" xmlns:wpg="http://schemas.microsoft.com/office/word/2010/wordprocessingGroup" xmlns:wpi="http://schemas.microsoft.com/office/word/2010/wordprocessingInk" xmlns:wne="http://schemas.microsoft.com/office/word/2006/wordml" xmlns:wps="http://schemas.microsoft.com/office/word/2010/wordprocessingShape" mc:Ignorable="w14 w15 wp14">
+<w:ftr xmlns:wpc="http://schemas.microsoft.com/office/word/2010/wordprocessingCanvas" xmlns:cx="http://schemas.microsoft.com/office/drawing/2014/chartex" xmlns:cx1="http://schemas.microsoft.com/office/drawing/2015/9/8/chartex" xmlns:mc="http://schemas.openxmlformats.org/markup-compatibility/2006" xmlns:o="urn:schemas-microsoft-com:office:office" xmlns:r="http://schemas.openxmlformats.org/officeDocument/2006/relationships" xmlns:m="http://schemas.openxmlformats.org/officeDocument/2006/math" xmlns:v="urn:schemas-microsoft-com:vml" xmlns:wp14="http://schemas.microsoft.com/office/word/2010/wordprocessingDrawing" xmlns:wp="http://schemas.openxmlformats.org/drawingml/2006/wordprocessingDrawing" xmlns:w10="urn:schemas-microsoft-com:office:word" xmlns:w="http://schemas.openxmlformats.org/wordprocessingml/2006/main" xmlns:w14="http://schemas.microsoft.com/office/word/2010/wordml" xmlns:w15="http://schemas.microsoft.com/office/word/2012/wordml" xmlns:w16se="http://schemas.microsoft.com/office/word/2015/wordml/symex" xmlns:wpg="http://schemas.microsoft.com/office/word/2010/wordprocessingGroup" xmlns:wpi="http://schemas.microsoft.com/office/word/2010/wordprocessingInk" xmlns:wne="http://schemas.microsoft.com/office/word/2006/wordml" xmlns:wps="http://schemas.microsoft.com/office/word/2010/wordprocessingShape" mc:Ignorable="w14 w15 w16se wp14">
   <w:p>
     <w:pPr>
       <w:pStyle w:val="Pieddepage"/>
@@ -13685,7 +14272,7 @@
         <w:sz w:val="12"/>
         <w:lang w:val="fr-FR"/>
       </w:rPr>
-      <w:t>DIVTEC - FOR - MOD 2.10 Contrôle de compétence CIE.doc</w:t>
+      <w:t>Contrôle de compétence CIE.doc</w:t>
     </w:r>
     <w:r>
       <w:rPr>
@@ -13697,7 +14284,7 @@
     <w:r>
       <w:rPr>
         <w:sz w:val="12"/>
-        <w:lang w:val="de-DE"/>
+        <w:lang w:val="fr-CH"/>
       </w:rPr>
       <w:tab/>
     </w:r>
@@ -13749,7 +14336,7 @@
         <w:szCs w:val="12"/>
         <w:lang w:val="fr-FR"/>
       </w:rPr>
-      <w:t>1</w:t>
+      <w:t>3</w:t>
     </w:r>
     <w:r>
       <w:rPr>
@@ -13801,7 +14388,7 @@
         <w:szCs w:val="12"/>
         <w:lang w:val="fr-FR"/>
       </w:rPr>
-      <w:t>1</w:t>
+      <w:t>3</w:t>
     </w:r>
     <w:r>
       <w:rPr>
@@ -13815,8 +14402,8 @@
 </w:ftr>
 </file>
 
-<file path=word/footer3.xml><?xml version="1.0" encoding="utf-8"?>
-<w:ftr xmlns:wpc="http://schemas.microsoft.com/office/word/2010/wordprocessingCanvas" xmlns:mc="http://schemas.openxmlformats.org/markup-compatibility/2006" xmlns:o="urn:schemas-microsoft-com:office:office" xmlns:r="http://schemas.openxmlformats.org/officeDocument/2006/relationships" xmlns:m="http://schemas.openxmlformats.org/officeDocument/2006/math" xmlns:v="urn:schemas-microsoft-com:vml" xmlns:wp14="http://schemas.microsoft.com/office/word/2010/wordprocessingDrawing" xmlns:wp="http://schemas.openxmlformats.org/drawingml/2006/wordprocessingDrawing" xmlns:w10="urn:schemas-microsoft-com:office:word" xmlns:w="http://schemas.openxmlformats.org/wordprocessingml/2006/main" xmlns:w14="http://schemas.microsoft.com/office/word/2010/wordml" xmlns:w15="http://schemas.microsoft.com/office/word/2012/wordml" xmlns:wpg="http://schemas.microsoft.com/office/word/2010/wordprocessingGroup" xmlns:wpi="http://schemas.microsoft.com/office/word/2010/wordprocessingInk" xmlns:wne="http://schemas.microsoft.com/office/word/2006/wordml" xmlns:wps="http://schemas.microsoft.com/office/word/2010/wordprocessingShape" mc:Ignorable="w14 w15 wp14">
+<file path=word/footer2.xml><?xml version="1.0" encoding="utf-8"?>
+<w:ftr xmlns:wpc="http://schemas.microsoft.com/office/word/2010/wordprocessingCanvas" xmlns:cx="http://schemas.microsoft.com/office/drawing/2014/chartex" xmlns:cx1="http://schemas.microsoft.com/office/drawing/2015/9/8/chartex" xmlns:mc="http://schemas.openxmlformats.org/markup-compatibility/2006" xmlns:o="urn:schemas-microsoft-com:office:office" xmlns:r="http://schemas.openxmlformats.org/officeDocument/2006/relationships" xmlns:m="http://schemas.openxmlformats.org/officeDocument/2006/math" xmlns:v="urn:schemas-microsoft-com:vml" xmlns:wp14="http://schemas.microsoft.com/office/word/2010/wordprocessingDrawing" xmlns:wp="http://schemas.openxmlformats.org/drawingml/2006/wordprocessingDrawing" xmlns:w10="urn:schemas-microsoft-com:office:word" xmlns:w="http://schemas.openxmlformats.org/wordprocessingml/2006/main" xmlns:w14="http://schemas.microsoft.com/office/word/2010/wordml" xmlns:w15="http://schemas.microsoft.com/office/word/2012/wordml" xmlns:w16se="http://schemas.microsoft.com/office/word/2015/wordml/symex" xmlns:wpg="http://schemas.microsoft.com/office/word/2010/wordprocessingGroup" xmlns:wpi="http://schemas.microsoft.com/office/word/2010/wordprocessingInk" xmlns:wne="http://schemas.microsoft.com/office/word/2006/wordml" xmlns:wps="http://schemas.microsoft.com/office/word/2010/wordprocessingShape" mc:Ignorable="w14 w15 w16se wp14">
   <w:p>
     <w:pPr>
       <w:pStyle w:val="Pieddepage"/>
@@ -13959,7 +14546,7 @@
 </file>
 
 <file path=word/footnotes.xml><?xml version="1.0" encoding="utf-8"?>
-<w:footnotes xmlns:wpc="http://schemas.microsoft.com/office/word/2010/wordprocessingCanvas" xmlns:mc="http://schemas.openxmlformats.org/markup-compatibility/2006" xmlns:o="urn:schemas-microsoft-com:office:office" xmlns:r="http://schemas.openxmlformats.org/officeDocument/2006/relationships" xmlns:m="http://schemas.openxmlformats.org/officeDocument/2006/math" xmlns:v="urn:schemas-microsoft-com:vml" xmlns:wp14="http://schemas.microsoft.com/office/word/2010/wordprocessingDrawing" xmlns:wp="http://schemas.openxmlformats.org/drawingml/2006/wordprocessingDrawing" xmlns:w10="urn:schemas-microsoft-com:office:word" xmlns:w="http://schemas.openxmlformats.org/wordprocessingml/2006/main" xmlns:w14="http://schemas.microsoft.com/office/word/2010/wordml" xmlns:w15="http://schemas.microsoft.com/office/word/2012/wordml" xmlns:wpg="http://schemas.microsoft.com/office/word/2010/wordprocessingGroup" xmlns:wpi="http://schemas.microsoft.com/office/word/2010/wordprocessingInk" xmlns:wne="http://schemas.microsoft.com/office/word/2006/wordml" xmlns:wps="http://schemas.microsoft.com/office/word/2010/wordprocessingShape" mc:Ignorable="w14 w15 wp14">
+<w:footnotes xmlns:wpc="http://schemas.microsoft.com/office/word/2010/wordprocessingCanvas" xmlns:cx="http://schemas.microsoft.com/office/drawing/2014/chartex" xmlns:cx1="http://schemas.microsoft.com/office/drawing/2015/9/8/chartex" xmlns:mc="http://schemas.openxmlformats.org/markup-compatibility/2006" xmlns:o="urn:schemas-microsoft-com:office:office" xmlns:r="http://schemas.openxmlformats.org/officeDocument/2006/relationships" xmlns:m="http://schemas.openxmlformats.org/officeDocument/2006/math" xmlns:v="urn:schemas-microsoft-com:vml" xmlns:wp14="http://schemas.microsoft.com/office/word/2010/wordprocessingDrawing" xmlns:wp="http://schemas.openxmlformats.org/drawingml/2006/wordprocessingDrawing" xmlns:w10="urn:schemas-microsoft-com:office:word" xmlns:w="http://schemas.openxmlformats.org/wordprocessingml/2006/main" xmlns:w14="http://schemas.microsoft.com/office/word/2010/wordml" xmlns:w15="http://schemas.microsoft.com/office/word/2012/wordml" xmlns:w16se="http://schemas.microsoft.com/office/word/2015/wordml/symex" xmlns:wpg="http://schemas.microsoft.com/office/word/2010/wordprocessingGroup" xmlns:wpi="http://schemas.microsoft.com/office/word/2010/wordprocessingInk" xmlns:wne="http://schemas.microsoft.com/office/word/2006/wordml" xmlns:wps="http://schemas.microsoft.com/office/word/2010/wordprocessingShape" mc:Ignorable="w14 w15 w16se wp14">
   <w:footnote w:type="separator" w:id="-1">
     <w:p>
       <w:r>
@@ -13978,17 +14565,7 @@
 </file>
 
 <file path=word/header1.xml><?xml version="1.0" encoding="utf-8"?>
-<w:hdr xmlns:wpc="http://schemas.microsoft.com/office/word/2010/wordprocessingCanvas" xmlns:mc="http://schemas.openxmlformats.org/markup-compatibility/2006" xmlns:o="urn:schemas-microsoft-com:office:office" xmlns:r="http://schemas.openxmlformats.org/officeDocument/2006/relationships" xmlns:m="http://schemas.openxmlformats.org/officeDocument/2006/math" xmlns:v="urn:schemas-microsoft-com:vml" xmlns:wp14="http://schemas.microsoft.com/office/word/2010/wordprocessingDrawing" xmlns:wp="http://schemas.openxmlformats.org/drawingml/2006/wordprocessingDrawing" xmlns:w10="urn:schemas-microsoft-com:office:word" xmlns:w="http://schemas.openxmlformats.org/wordprocessingml/2006/main" xmlns:w14="http://schemas.microsoft.com/office/word/2010/wordml" xmlns:w15="http://schemas.microsoft.com/office/word/2012/wordml" xmlns:wpg="http://schemas.microsoft.com/office/word/2010/wordprocessingGroup" xmlns:wpi="http://schemas.microsoft.com/office/word/2010/wordprocessingInk" xmlns:wne="http://schemas.microsoft.com/office/word/2006/wordml" xmlns:wps="http://schemas.microsoft.com/office/word/2010/wordprocessingShape" mc:Ignorable="w14 w15 wp14">
-  <w:p>
-    <w:pPr>
-      <w:pStyle w:val="En-tte"/>
-    </w:pPr>
-  </w:p>
-</w:hdr>
-</file>
-
-<file path=word/header2.xml><?xml version="1.0" encoding="utf-8"?>
-<w:hdr xmlns:wpc="http://schemas.microsoft.com/office/word/2010/wordprocessingCanvas" xmlns:mc="http://schemas.openxmlformats.org/markup-compatibility/2006" xmlns:o="urn:schemas-microsoft-com:office:office" xmlns:r="http://schemas.openxmlformats.org/officeDocument/2006/relationships" xmlns:m="http://schemas.openxmlformats.org/officeDocument/2006/math" xmlns:v="urn:schemas-microsoft-com:vml" xmlns:wp14="http://schemas.microsoft.com/office/word/2010/wordprocessingDrawing" xmlns:wp="http://schemas.openxmlformats.org/drawingml/2006/wordprocessingDrawing" xmlns:w10="urn:schemas-microsoft-com:office:word" xmlns:w="http://schemas.openxmlformats.org/wordprocessingml/2006/main" xmlns:w14="http://schemas.microsoft.com/office/word/2010/wordml" xmlns:w15="http://schemas.microsoft.com/office/word/2012/wordml" xmlns:wpg="http://schemas.microsoft.com/office/word/2010/wordprocessingGroup" xmlns:wpi="http://schemas.microsoft.com/office/word/2010/wordprocessingInk" xmlns:wne="http://schemas.microsoft.com/office/word/2006/wordml" xmlns:wps="http://schemas.microsoft.com/office/word/2010/wordprocessingShape" mc:Ignorable="w14 w15 wp14">
+<w:hdr xmlns:wpc="http://schemas.microsoft.com/office/word/2010/wordprocessingCanvas" xmlns:cx="http://schemas.microsoft.com/office/drawing/2014/chartex" xmlns:cx1="http://schemas.microsoft.com/office/drawing/2015/9/8/chartex" xmlns:mc="http://schemas.openxmlformats.org/markup-compatibility/2006" xmlns:o="urn:schemas-microsoft-com:office:office" xmlns:r="http://schemas.openxmlformats.org/officeDocument/2006/relationships" xmlns:m="http://schemas.openxmlformats.org/officeDocument/2006/math" xmlns:v="urn:schemas-microsoft-com:vml" xmlns:wp14="http://schemas.microsoft.com/office/word/2010/wordprocessingDrawing" xmlns:wp="http://schemas.openxmlformats.org/drawingml/2006/wordprocessingDrawing" xmlns:w10="urn:schemas-microsoft-com:office:word" xmlns:w="http://schemas.openxmlformats.org/wordprocessingml/2006/main" xmlns:w14="http://schemas.microsoft.com/office/word/2010/wordml" xmlns:w15="http://schemas.microsoft.com/office/word/2012/wordml" xmlns:w16se="http://schemas.microsoft.com/office/word/2015/wordml/symex" xmlns:wpg="http://schemas.microsoft.com/office/word/2010/wordprocessingGroup" xmlns:wpi="http://schemas.microsoft.com/office/word/2010/wordprocessingInk" xmlns:wne="http://schemas.microsoft.com/office/word/2006/wordml" xmlns:wps="http://schemas.microsoft.com/office/word/2010/wordprocessingShape" mc:Ignorable="w14 w15 w16se wp14">
   <w:p>
     <w:pPr>
       <w:pStyle w:val="En-tte"/>
@@ -14001,16 +14578,16 @@
       <w:drawing>
         <wp:anchor distT="0" distB="0" distL="114300" distR="114300" simplePos="0" relativeHeight="251658240" behindDoc="1" locked="0" layoutInCell="1" allowOverlap="1">
           <wp:simplePos x="0" y="0"/>
-          <wp:positionH relativeFrom="page">
-            <wp:posOffset>152400</wp:posOffset>
+          <wp:positionH relativeFrom="margin">
+            <wp:align>left</wp:align>
           </wp:positionH>
-          <wp:positionV relativeFrom="page">
-            <wp:posOffset>152400</wp:posOffset>
+          <wp:positionV relativeFrom="paragraph">
+            <wp:posOffset>3874</wp:posOffset>
           </wp:positionV>
-          <wp:extent cx="7206615" cy="1077595"/>
-          <wp:effectExtent l="0" t="0" r="0" b="8255"/>
+          <wp:extent cx="1731203" cy="571500"/>
+          <wp:effectExtent l="0" t="0" r="2540" b="0"/>
           <wp:wrapNone/>
-          <wp:docPr id="6" name="Image 6" descr="techEMTc"/>
+          <wp:docPr id="1" name="Image 1"/>
           <wp:cNvGraphicFramePr>
             <a:graphicFrameLocks xmlns:a="http://schemas.openxmlformats.org/drawingml/2006/main" noChangeAspect="1"/>
           </wp:cNvGraphicFramePr>
@@ -14018,54 +14595,37 @@
             <a:graphicData uri="http://schemas.openxmlformats.org/drawingml/2006/picture">
               <pic:pic xmlns:pic="http://schemas.openxmlformats.org/drawingml/2006/picture">
                 <pic:nvPicPr>
-                  <pic:cNvPr id="0" name="Picture 6" descr="techEMTc"/>
-                  <pic:cNvPicPr>
-                    <a:picLocks noChangeAspect="1" noChangeArrowheads="1"/>
-                  </pic:cNvPicPr>
+                  <pic:cNvPr id="1" name="your-logo.png"/>
+                  <pic:cNvPicPr/>
                 </pic:nvPicPr>
                 <pic:blipFill>
-                  <a:blip r:embed="rId1">
-                    <a:clrChange>
-                      <a:clrFrom>
-                        <a:srgbClr val="FDFDFD"/>
-                      </a:clrFrom>
-                      <a:clrTo>
-                        <a:srgbClr val="FDFDFD">
-                          <a:alpha val="0"/>
-                        </a:srgbClr>
-                      </a:clrTo>
-                    </a:clrChange>
+                  <a:blip r:embed="rId1" cstate="print">
                     <a:extLst>
                       <a:ext uri="{28A0092B-C50C-407E-A947-70E740481C1C}">
                         <a14:useLocalDpi xmlns:a14="http://schemas.microsoft.com/office/drawing/2010/main" val="0"/>
                       </a:ext>
                     </a:extLst>
                   </a:blip>
-                  <a:srcRect/>
                   <a:stretch>
                     <a:fillRect/>
                   </a:stretch>
                 </pic:blipFill>
-                <pic:spPr bwMode="auto">
+                <pic:spPr>
                   <a:xfrm>
                     <a:off x="0" y="0"/>
-                    <a:ext cx="7206615" cy="1077595"/>
+                    <a:ext cx="1731203" cy="571500"/>
                   </a:xfrm>
                   <a:prstGeom prst="rect">
                     <a:avLst/>
                   </a:prstGeom>
-                  <a:noFill/>
-                  <a:ln>
-                    <a:noFill/>
-                  </a:ln>
                 </pic:spPr>
               </pic:pic>
             </a:graphicData>
           </a:graphic>
-          <wp14:sizeRelH relativeFrom="page">
+          <wp14:sizeRelH relativeFrom="margin">
             <wp14:pctWidth>0</wp14:pctWidth>
           </wp14:sizeRelH>
-          <wp14:sizeRelV relativeFrom="page">
+          <wp14:sizeRelV relativeFrom="margin">
             <wp14:pctHeight>0</wp14:pctHeight>
           </wp14:sizeRelV>
         </wp:anchor>
@@ -14140,6 +14700,7 @@
       </w:rPr>
       <w:t xml:space="preserve"> CIE</w:t>
     </w:r>
+    <w:proofErr w:type="gramStart"/>
     <w:r>
       <w:rPr>
         <w:rFonts w:cs="Arial"/>
@@ -14169,7 +14730,40 @@
         <w:szCs w:val="32"/>
         <w:lang w:val="fr-FR"/>
       </w:rPr>
-      <w:t>${denominationCours}</w:t>
+      <w:t>$</w:t>
+    </w:r>
+    <w:proofErr w:type="gramEnd"/>
+    <w:r>
+      <w:rPr>
+        <w:rFonts w:cs="Arial"/>
+        <w:bCs/>
+        <w:sz w:val="32"/>
+        <w:szCs w:val="32"/>
+        <w:lang w:val="fr-FR"/>
+      </w:rPr>
+      <w:t>{</w:t>
+    </w:r>
+    <w:proofErr w:type="spellStart"/>
+    <w:r>
+      <w:rPr>
+        <w:rFonts w:cs="Arial"/>
+        <w:bCs/>
+        <w:sz w:val="32"/>
+        <w:szCs w:val="32"/>
+        <w:lang w:val="fr-FR"/>
+      </w:rPr>
+      <w:t>denominationCours</w:t>
+    </w:r>
+    <w:proofErr w:type="spellEnd"/>
+    <w:r>
+      <w:rPr>
+        <w:rFonts w:cs="Arial"/>
+        <w:bCs/>
+        <w:sz w:val="32"/>
+        <w:szCs w:val="32"/>
+        <w:lang w:val="fr-FR"/>
+      </w:rPr>
+      <w:t>}</w:t>
     </w:r>
     <w:r>
       <w:rPr>
@@ -14198,8 +14792,8 @@
 </w:hdr>
 </file>
 
-<file path=word/header3.xml><?xml version="1.0" encoding="utf-8"?>
-<w:hdr xmlns:wpc="http://schemas.microsoft.com/office/word/2010/wordprocessingCanvas" xmlns:mc="http://schemas.openxmlformats.org/markup-compatibility/2006" xmlns:o="urn:schemas-microsoft-com:office:office" xmlns:r="http://schemas.openxmlformats.org/officeDocument/2006/relationships" xmlns:m="http://schemas.openxmlformats.org/officeDocument/2006/math" xmlns:v="urn:schemas-microsoft-com:vml" xmlns:wp14="http://schemas.microsoft.com/office/word/2010/wordprocessingDrawing" xmlns:wp="http://schemas.openxmlformats.org/drawingml/2006/wordprocessingDrawing" xmlns:w10="urn:schemas-microsoft-com:office:word" xmlns:w="http://schemas.openxmlformats.org/wordprocessingml/2006/main" xmlns:w14="http://schemas.microsoft.com/office/word/2010/wordml" xmlns:w15="http://schemas.microsoft.com/office/word/2012/wordml" xmlns:wpg="http://schemas.microsoft.com/office/word/2010/wordprocessingGroup" xmlns:wpi="http://schemas.microsoft.com/office/word/2010/wordprocessingInk" xmlns:wne="http://schemas.microsoft.com/office/word/2006/wordml" xmlns:wps="http://schemas.microsoft.com/office/word/2010/wordprocessingShape" mc:Ignorable="w14 w15 wp14">
+<file path=word/header2.xml><?xml version="1.0" encoding="utf-8"?>
+<w:hdr xmlns:wpc="http://schemas.microsoft.com/office/word/2010/wordprocessingCanvas" xmlns:cx="http://schemas.microsoft.com/office/drawing/2014/chartex" xmlns:cx1="http://schemas.microsoft.com/office/drawing/2015/9/8/chartex" xmlns:mc="http://schemas.openxmlformats.org/markup-compatibility/2006" xmlns:o="urn:schemas-microsoft-com:office:office" xmlns:r="http://schemas.openxmlformats.org/officeDocument/2006/relationships" xmlns:m="http://schemas.openxmlformats.org/officeDocument/2006/math" xmlns:v="urn:schemas-microsoft-com:vml" xmlns:wp14="http://schemas.microsoft.com/office/word/2010/wordprocessingDrawing" xmlns:wp="http://schemas.openxmlformats.org/drawingml/2006/wordprocessingDrawing" xmlns:w10="urn:schemas-microsoft-com:office:word" xmlns:w="http://schemas.openxmlformats.org/wordprocessingml/2006/main" xmlns:w14="http://schemas.microsoft.com/office/word/2010/wordml" xmlns:w15="http://schemas.microsoft.com/office/word/2012/wordml" xmlns:w16se="http://schemas.microsoft.com/office/word/2015/wordml/symex" xmlns:wpg="http://schemas.microsoft.com/office/word/2010/wordprocessingGroup" xmlns:wpi="http://schemas.microsoft.com/office/word/2010/wordprocessingInk" xmlns:wne="http://schemas.microsoft.com/office/word/2006/wordml" xmlns:wps="http://schemas.microsoft.com/office/word/2010/wordprocessingShape" mc:Ignorable="w14 w15 w16se wp14">
   <w:p>
     <w:pPr>
       <w:pStyle w:val="En-tte"/>
@@ -14282,8 +14876,8 @@
 </file>
 
 <file path=word/numbering.xml><?xml version="1.0" encoding="utf-8"?>
-<w:numbering xmlns:wpc="http://schemas.microsoft.com/office/word/2010/wordprocessingCanvas" xmlns:mc="http://schemas.openxmlformats.org/markup-compatibility/2006" xmlns:o="urn:schemas-microsoft-com:office:office" xmlns:r="http://schemas.openxmlformats.org/officeDocument/2006/relationships" xmlns:m="http://schemas.openxmlformats.org/officeDocument/2006/math" xmlns:v="urn:schemas-microsoft-com:vml" xmlns:wp14="http://schemas.microsoft.com/office/word/2010/wordprocessingDrawing" xmlns:wp="http://schemas.openxmlformats.org/drawingml/2006/wordprocessingDrawing" xmlns:w10="urn:schemas-microsoft-com:office:word" xmlns:w="http://schemas.openxmlformats.org/wordprocessingml/2006/main" xmlns:w14="http://schemas.microsoft.com/office/word/2010/wordml" xmlns:w15="http://schemas.microsoft.com/office/word/2012/wordml" xmlns:wpg="http://schemas.microsoft.com/office/word/2010/wordprocessingGroup" xmlns:wpi="http://schemas.microsoft.com/office/word/2010/wordprocessingInk" xmlns:wne="http://schemas.microsoft.com/office/word/2006/wordml" xmlns:wps="http://schemas.microsoft.com/office/word/2010/wordprocessingShape" mc:Ignorable="w14 w15 wp14">
-  <w:abstractNum w:abstractNumId="0">
+<w:numbering xmlns:wpc="http://schemas.microsoft.com/office/word/2010/wordprocessingCanvas" xmlns:cx="http://schemas.microsoft.com/office/drawing/2014/chartex" xmlns:cx1="http://schemas.microsoft.com/office/drawing/2015/9/8/chartex" xmlns:mc="http://schemas.openxmlformats.org/markup-compatibility/2006" xmlns:o="urn:schemas-microsoft-com:office:office" xmlns:r="http://schemas.openxmlformats.org/officeDocument/2006/relationships" xmlns:m="http://schemas.openxmlformats.org/officeDocument/2006/math" xmlns:v="urn:schemas-microsoft-com:vml" xmlns:wp14="http://schemas.microsoft.com/office/word/2010/wordprocessingDrawing" xmlns:wp="http://schemas.openxmlformats.org/drawingml/2006/wordprocessingDrawing" xmlns:w10="urn:schemas-microsoft-com:office:word" xmlns:w="http://schemas.openxmlformats.org/wordprocessingml/2006/main" xmlns:w14="http://schemas.microsoft.com/office/word/2010/wordml" xmlns:w15="http://schemas.microsoft.com/office/word/2012/wordml" xmlns:w16se="http://schemas.microsoft.com/office/word/2015/wordml/symex" xmlns:wpg="http://schemas.microsoft.com/office/word/2010/wordprocessingGroup" xmlns:wpi="http://schemas.microsoft.com/office/word/2010/wordprocessingInk" xmlns:wne="http://schemas.microsoft.com/office/word/2006/wordml" xmlns:wps="http://schemas.microsoft.com/office/word/2010/wordprocessingShape" mc:Ignorable="w14 w15 w16se wp14">
+  <w:abstractNum w:abstractNumId="0" w15:restartNumberingAfterBreak="0">
     <w:nsid w:val="01415637"/>
     <w:multiLevelType w:val="hybridMultilevel"/>
     <w:tmpl w:val="7FAC6AE0"/>
@@ -14423,7 +15017,7 @@
       </w:rPr>
     </w:lvl>
   </w:abstractNum>
-  <w:abstractNum w:abstractNumId="1">
+  <w:abstractNum w:abstractNumId="1" w15:restartNumberingAfterBreak="0">
     <w:nsid w:val="01F12052"/>
     <w:multiLevelType w:val="hybridMultilevel"/>
     <w:tmpl w:val="1E4CB106"/>
@@ -14563,7 +15157,7 @@
       </w:rPr>
     </w:lvl>
   </w:abstractNum>
-  <w:abstractNum w:abstractNumId="2">
+  <w:abstractNum w:abstractNumId="2" w15:restartNumberingAfterBreak="0">
     <w:nsid w:val="05251791"/>
     <w:multiLevelType w:val="hybridMultilevel"/>
     <w:tmpl w:val="9FA291C4"/>
@@ -14703,7 +15297,7 @@
       </w:rPr>
     </w:lvl>
   </w:abstractNum>
-  <w:abstractNum w:abstractNumId="3">
+  <w:abstractNum w:abstractNumId="3" w15:restartNumberingAfterBreak="0">
     <w:nsid w:val="0C7357E5"/>
     <w:multiLevelType w:val="hybridMultilevel"/>
     <w:tmpl w:val="7E9A6FA4"/>
@@ -14843,7 +15437,7 @@
       </w:rPr>
     </w:lvl>
   </w:abstractNum>
-  <w:abstractNum w:abstractNumId="4">
+  <w:abstractNum w:abstractNumId="4" w15:restartNumberingAfterBreak="0">
     <w:nsid w:val="15BE5DE1"/>
     <w:multiLevelType w:val="hybridMultilevel"/>
     <w:tmpl w:val="9AFAD8D0"/>
@@ -14983,7 +15577,7 @@
       </w:rPr>
     </w:lvl>
   </w:abstractNum>
-  <w:abstractNum w:abstractNumId="5">
+  <w:abstractNum w:abstractNumId="5" w15:restartNumberingAfterBreak="0">
     <w:nsid w:val="2ED97C47"/>
     <w:multiLevelType w:val="hybridMultilevel"/>
     <w:tmpl w:val="486CC4FC"/>
@@ -15122,7 +15716,7 @@
       </w:rPr>
     </w:lvl>
   </w:abstractNum>
-  <w:abstractNum w:abstractNumId="6">
+  <w:abstractNum w:abstractNumId="6" w15:restartNumberingAfterBreak="0">
     <w:nsid w:val="2F4100BC"/>
     <w:multiLevelType w:val="multilevel"/>
     <w:tmpl w:val="F6E68CDE"/>
@@ -15275,7 +15869,7 @@
       </w:rPr>
     </w:lvl>
   </w:abstractNum>
-  <w:abstractNum w:abstractNumId="7">
+  <w:abstractNum w:abstractNumId="7" w15:restartNumberingAfterBreak="0">
     <w:nsid w:val="32EB1209"/>
     <w:multiLevelType w:val="hybridMultilevel"/>
     <w:tmpl w:val="1CE26CBA"/>
@@ -15415,7 +16009,7 @@
       </w:rPr>
     </w:lvl>
   </w:abstractNum>
-  <w:abstractNum w:abstractNumId="8">
+  <w:abstractNum w:abstractNumId="8" w15:restartNumberingAfterBreak="0">
     <w:nsid w:val="332E1DA5"/>
     <w:multiLevelType w:val="hybridMultilevel"/>
     <w:tmpl w:val="DA2C80D2"/>
@@ -15555,7 +16149,7 @@
       </w:rPr>
     </w:lvl>
   </w:abstractNum>
-  <w:abstractNum w:abstractNumId="9">
+  <w:abstractNum w:abstractNumId="9" w15:restartNumberingAfterBreak="0">
     <w:nsid w:val="41D53F47"/>
     <w:multiLevelType w:val="hybridMultilevel"/>
     <w:tmpl w:val="84948A4E"/>
@@ -15695,7 +16289,7 @@
       </w:rPr>
     </w:lvl>
   </w:abstractNum>
-  <w:abstractNum w:abstractNumId="10">
+  <w:abstractNum w:abstractNumId="10" w15:restartNumberingAfterBreak="0">
     <w:nsid w:val="4439025E"/>
     <w:multiLevelType w:val="hybridMultilevel"/>
     <w:tmpl w:val="F0CEC714"/>
@@ -15835,7 +16429,7 @@
       </w:rPr>
     </w:lvl>
   </w:abstractNum>
-  <w:abstractNum w:abstractNumId="11">
+  <w:abstractNum w:abstractNumId="11" w15:restartNumberingAfterBreak="0">
     <w:nsid w:val="46073944"/>
     <w:multiLevelType w:val="hybridMultilevel"/>
     <w:tmpl w:val="2BB41B28"/>
@@ -15975,7 +16569,7 @@
       </w:rPr>
     </w:lvl>
   </w:abstractNum>
-  <w:abstractNum w:abstractNumId="12">
+  <w:abstractNum w:abstractNumId="12" w15:restartNumberingAfterBreak="0">
     <w:nsid w:val="4CC03600"/>
     <w:multiLevelType w:val="hybridMultilevel"/>
     <w:tmpl w:val="A54A9AF4"/>
@@ -16114,7 +16708,7 @@
       </w:rPr>
     </w:lvl>
   </w:abstractNum>
-  <w:abstractNum w:abstractNumId="13">
+  <w:abstractNum w:abstractNumId="13" w15:restartNumberingAfterBreak="0">
     <w:nsid w:val="4F3558EB"/>
     <w:multiLevelType w:val="hybridMultilevel"/>
     <w:tmpl w:val="FC749200"/>
@@ -16254,7 +16848,7 @@
       </w:rPr>
     </w:lvl>
   </w:abstractNum>
-  <w:abstractNum w:abstractNumId="14">
+  <w:abstractNum w:abstractNumId="14" w15:restartNumberingAfterBreak="0">
     <w:nsid w:val="53B3343D"/>
     <w:multiLevelType w:val="multilevel"/>
     <w:tmpl w:val="7DCEDC0A"/>
@@ -16398,7 +16992,7 @@
       </w:rPr>
     </w:lvl>
   </w:abstractNum>
-  <w:abstractNum w:abstractNumId="15">
+  <w:abstractNum w:abstractNumId="15" w15:restartNumberingAfterBreak="0">
     <w:nsid w:val="5CD802BE"/>
     <w:multiLevelType w:val="singleLevel"/>
     <w:tmpl w:val="5BC29580"/>
@@ -16413,7 +17007,7 @@
       </w:pPr>
     </w:lvl>
   </w:abstractNum>
-  <w:abstractNum w:abstractNumId="16">
+  <w:abstractNum w:abstractNumId="16" w15:restartNumberingAfterBreak="0">
     <w:nsid w:val="613C7ABF"/>
     <w:multiLevelType w:val="hybridMultilevel"/>
     <w:tmpl w:val="A874E3D6"/>
@@ -16553,7 +17147,7 @@
       </w:rPr>
     </w:lvl>
   </w:abstractNum>
-  <w:abstractNum w:abstractNumId="17">
+  <w:abstractNum w:abstractNumId="17" w15:restartNumberingAfterBreak="0">
     <w:nsid w:val="6BEE62A9"/>
     <w:multiLevelType w:val="hybridMultilevel"/>
     <w:tmpl w:val="8AEAD51E"/>
@@ -16693,7 +17287,7 @@
       </w:rPr>
     </w:lvl>
   </w:abstractNum>
-  <w:abstractNum w:abstractNumId="18">
+  <w:abstractNum w:abstractNumId="18" w15:restartNumberingAfterBreak="0">
     <w:nsid w:val="751321A5"/>
     <w:multiLevelType w:val="hybridMultilevel"/>
     <w:tmpl w:val="F14C7DE0"/>
@@ -16806,7 +17400,7 @@
       </w:pPr>
     </w:lvl>
   </w:abstractNum>
-  <w:abstractNum w:abstractNumId="19">
+  <w:abstractNum w:abstractNumId="19" w15:restartNumberingAfterBreak="0">
     <w:nsid w:val="7CFA5CE8"/>
     <w:multiLevelType w:val="hybridMultilevel"/>
     <w:tmpl w:val="D636553A"/>
@@ -17049,7 +17643,7 @@
 </file>
 
 <file path=word/styles.xml><?xml version="1.0" encoding="utf-8"?>
-<w:styles xmlns:mc="http://schemas.openxmlformats.org/markup-compatibility/2006" xmlns:r="http://schemas.openxmlformats.org/officeDocument/2006/relationships" xmlns:w="http://schemas.openxmlformats.org/wordprocessingml/2006/main" xmlns:w14="http://schemas.microsoft.com/office/word/2010/wordml" xmlns:w15="http://schemas.microsoft.com/office/word/2012/wordml" mc:Ignorable="w14 w15">
+<w:styles xmlns:mc="http://schemas.openxmlformats.org/markup-compatibility/2006" xmlns:r="http://schemas.openxmlformats.org/officeDocument/2006/relationships" xmlns:w="http://schemas.openxmlformats.org/wordprocessingml/2006/main" xmlns:w14="http://schemas.microsoft.com/office/word/2010/wordml" xmlns:w15="http://schemas.microsoft.com/office/word/2012/wordml" xmlns:w16se="http://schemas.microsoft.com/office/word/2015/wordml/symex" mc:Ignorable="w14 w15 w16se">
   <w:docDefaults>
     <w:rPrDefault>
       <w:rPr>
@@ -18128,7 +18722,7 @@
 </file>
 
 <file path=customXml/itemProps1.xml><?xml version="1.0" encoding="utf-8"?>
-<ds:datastoreItem xmlns:ds="http://schemas.openxmlformats.org/officeDocument/2006/customXml" ds:itemID="{DF087605-404C-4E62-8082-7A6066F84829}">
+<ds:datastoreItem xmlns:ds="http://schemas.openxmlformats.org/officeDocument/2006/customXml" ds:itemID="{7F63C5E4-5264-45B3-86CA-CE1D11FE4A2C}">
   <ds:schemaRefs>
     <ds:schemaRef ds:uri="http://schemas.openxmlformats.org/officeDocument/2006/bibliography"/>
   </ds:schemaRefs>

</xml_diff>